<commit_message>
Update Pair Programming Contract.docx
</commit_message>
<xml_diff>
--- a/Pair Programming Contract.docx
+++ b/Pair Programming Contract.docx
@@ -1,6 +1,6 @@
 
 <file path=word/document.xml><?xml version="1.0" encoding="utf-8"?>
-<w:document xmlns:wpc="http://schemas.microsoft.com/office/word/2010/wordprocessingCanvas" xmlns:cx="http://schemas.microsoft.com/office/drawing/2014/chartex" xmlns:cx1="http://schemas.microsoft.com/office/drawing/2015/9/8/chartex" xmlns:cx2="http://schemas.microsoft.com/office/drawing/2015/10/21/chartex" xmlns:cx3="http://schemas.microsoft.com/office/drawing/2016/5/9/chartex" xmlns:cx4="http://schemas.microsoft.com/office/drawing/2016/5/10/chartex" xmlns:cx5="http://schemas.microsoft.com/office/drawing/2016/5/11/chartex" xmlns:cx6="http://schemas.microsoft.com/office/drawing/2016/5/12/chartex" xmlns:cx7="http://schemas.microsoft.com/office/drawing/2016/5/13/chartex" xmlns:cx8="http://schemas.microsoft.com/office/drawing/2016/5/14/chartex" xmlns:mc="http://schemas.openxmlformats.org/markup-compatibility/2006" xmlns:aink="http://schemas.microsoft.com/office/drawing/2016/ink" xmlns:am3d="http://schemas.microsoft.com/office/drawing/2017/model3d" xmlns:o="urn:schemas-microsoft-com:office:office" xmlns:r="http://schemas.openxmlformats.org/officeDocument/2006/relationships" xmlns:m="http://schemas.openxmlformats.org/officeDocument/2006/math" xmlns:v="urn:schemas-microsoft-com:vml" xmlns:wp14="http://schemas.microsoft.com/office/word/2010/wordprocessingDrawing" xmlns:wp="http://schemas.openxmlformats.org/drawingml/2006/wordprocessingDrawing" xmlns:w10="urn:schemas-microsoft-com:office:word" xmlns:w="http://schemas.openxmlformats.org/wordprocessingml/2006/main" xmlns:w14="http://schemas.microsoft.com/office/word/2010/wordml" xmlns:w15="http://schemas.microsoft.com/office/word/2012/wordml" xmlns:w16cex="http://schemas.microsoft.com/office/word/2018/wordml/cex" xmlns:w16cid="http://schemas.microsoft.com/office/word/2016/wordml/cid" xmlns:w16="http://schemas.microsoft.com/office/word/2018/wordml" xmlns:w16se="http://schemas.microsoft.com/office/word/2015/wordml/symex" xmlns:wpg="http://schemas.microsoft.com/office/word/2010/wordprocessingGroup" xmlns:wpi="http://schemas.microsoft.com/office/word/2010/wordprocessingInk" xmlns:wne="http://schemas.microsoft.com/office/word/2006/wordml" xmlns:wps="http://schemas.microsoft.com/office/word/2010/wordprocessingShape" mc:Ignorable="w14 w15 w16se w16cid w16 w16cex wp14">
+<w:document xmlns:wpc="http://schemas.microsoft.com/office/word/2010/wordprocessingCanvas" xmlns:cx="http://schemas.microsoft.com/office/drawing/2014/chartex" xmlns:cx1="http://schemas.microsoft.com/office/drawing/2015/9/8/chartex" xmlns:cx2="http://schemas.microsoft.com/office/drawing/2015/10/21/chartex" xmlns:cx3="http://schemas.microsoft.com/office/drawing/2016/5/9/chartex" xmlns:cx4="http://schemas.microsoft.com/office/drawing/2016/5/10/chartex" xmlns:cx5="http://schemas.microsoft.com/office/drawing/2016/5/11/chartex" xmlns:cx6="http://schemas.microsoft.com/office/drawing/2016/5/12/chartex" xmlns:cx7="http://schemas.microsoft.com/office/drawing/2016/5/13/chartex" xmlns:cx8="http://schemas.microsoft.com/office/drawing/2016/5/14/chartex" xmlns:mc="http://schemas.openxmlformats.org/markup-compatibility/2006" xmlns:aink="http://schemas.microsoft.com/office/drawing/2016/ink" xmlns:am3d="http://schemas.microsoft.com/office/drawing/2017/model3d" xmlns:o="urn:schemas-microsoft-com:office:office" xmlns:r="http://schemas.openxmlformats.org/officeDocument/2006/relationships" xmlns:m="http://schemas.openxmlformats.org/officeDocument/2006/math" xmlns:v="urn:schemas-microsoft-com:vml" xmlns:wp14="http://schemas.microsoft.com/office/word/2010/wordprocessingDrawing" xmlns:wp="http://schemas.openxmlformats.org/drawingml/2006/wordprocessingDrawing" xmlns:w10="urn:schemas-microsoft-com:office:word" xmlns:w="http://schemas.openxmlformats.org/wordprocessingml/2006/main" xmlns:w14="http://schemas.microsoft.com/office/word/2010/wordml" xmlns:w15="http://schemas.microsoft.com/office/word/2012/wordml" xmlns:w16cid="http://schemas.microsoft.com/office/word/2016/wordml/cid" xmlns:w16se="http://schemas.microsoft.com/office/word/2015/wordml/symex" xmlns:wpg="http://schemas.microsoft.com/office/word/2010/wordprocessingGroup" xmlns:wpi="http://schemas.microsoft.com/office/word/2010/wordprocessingInk" xmlns:wne="http://schemas.microsoft.com/office/word/2006/wordml" xmlns:wps="http://schemas.microsoft.com/office/word/2010/wordprocessingShape" mc:Ignorable="w14 w15 w16se w16cid wp14">
   <w:body>
     <w:p>
       <w:pPr>
@@ -38,8 +38,17 @@
           <w:sz w:val="24"/>
           <w:szCs w:val="24"/>
         </w:rPr>
-        <w:t xml:space="preserve"> Daniil Durnev</w:t>
-      </w:r>
+        <w:t xml:space="preserve"> Daniil </w:t>
+      </w:r>
+      <w:proofErr w:type="spellStart"/>
+      <w:r>
+        <w:rPr>
+          <w:sz w:val="24"/>
+          <w:szCs w:val="24"/>
+        </w:rPr>
+        <w:t>Durnev</w:t>
+      </w:r>
+      <w:proofErr w:type="spellEnd"/>
     </w:p>
     <w:p>
       <w:pPr>
@@ -62,6 +71,13 @@
           <w:szCs w:val="24"/>
         </w:rPr>
         <w:t>Name 2:</w:t>
+      </w:r>
+      <w:r>
+        <w:rPr>
+          <w:sz w:val="24"/>
+          <w:szCs w:val="24"/>
+        </w:rPr>
+        <w:t xml:space="preserve"> Simon Zhang</w:t>
       </w:r>
     </w:p>
     <w:p>
@@ -565,7 +581,21 @@
           <w:sz w:val="24"/>
           <w:szCs w:val="24"/>
         </w:rPr>
-        <w:t>_____________________</w:t>
+        <w:t>___</w:t>
+      </w:r>
+      <w:r>
+        <w:rPr>
+          <w:sz w:val="24"/>
+          <w:szCs w:val="24"/>
+        </w:rPr>
+        <w:t>Simon</w:t>
+      </w:r>
+      <w:r>
+        <w:rPr>
+          <w:sz w:val="24"/>
+          <w:szCs w:val="24"/>
+        </w:rPr>
+        <w:t>___</w:t>
       </w:r>
       <w:r>
         <w:rPr>
@@ -588,7 +618,21 @@
           <w:szCs w:val="24"/>
         </w:rPr>
         <w:tab/>
-        <w:t xml:space="preserve"> _____________________   </w:t>
+        <w:t xml:space="preserve"> _____</w:t>
+      </w:r>
+      <w:r>
+        <w:rPr>
+          <w:sz w:val="24"/>
+          <w:szCs w:val="24"/>
+        </w:rPr>
+        <w:t>05/07/2020</w:t>
+      </w:r>
+      <w:r>
+        <w:rPr>
+          <w:sz w:val="24"/>
+          <w:szCs w:val="24"/>
+        </w:rPr>
+        <w:t xml:space="preserve">___   </w:t>
       </w:r>
     </w:p>
     <w:p>
@@ -639,7 +683,7 @@
 </file>
 
 <file path=word/numbering.xml><?xml version="1.0" encoding="utf-8"?>
-<w:numbering xmlns:wpc="http://schemas.microsoft.com/office/word/2010/wordprocessingCanvas" xmlns:cx="http://schemas.microsoft.com/office/drawing/2014/chartex" xmlns:cx1="http://schemas.microsoft.com/office/drawing/2015/9/8/chartex" xmlns:cx2="http://schemas.microsoft.com/office/drawing/2015/10/21/chartex" xmlns:cx3="http://schemas.microsoft.com/office/drawing/2016/5/9/chartex" xmlns:cx4="http://schemas.microsoft.com/office/drawing/2016/5/10/chartex" xmlns:cx5="http://schemas.microsoft.com/office/drawing/2016/5/11/chartex" xmlns:cx6="http://schemas.microsoft.com/office/drawing/2016/5/12/chartex" xmlns:cx7="http://schemas.microsoft.com/office/drawing/2016/5/13/chartex" xmlns:cx8="http://schemas.microsoft.com/office/drawing/2016/5/14/chartex" xmlns:mc="http://schemas.openxmlformats.org/markup-compatibility/2006" xmlns:aink="http://schemas.microsoft.com/office/drawing/2016/ink" xmlns:am3d="http://schemas.microsoft.com/office/drawing/2017/model3d" xmlns:o="urn:schemas-microsoft-com:office:office" xmlns:r="http://schemas.openxmlformats.org/officeDocument/2006/relationships" xmlns:m="http://schemas.openxmlformats.org/officeDocument/2006/math" xmlns:v="urn:schemas-microsoft-com:vml" xmlns:wp14="http://schemas.microsoft.com/office/word/2010/wordprocessingDrawing" xmlns:wp="http://schemas.openxmlformats.org/drawingml/2006/wordprocessingDrawing" xmlns:w10="urn:schemas-microsoft-com:office:word" xmlns:w="http://schemas.openxmlformats.org/wordprocessingml/2006/main" xmlns:w14="http://schemas.microsoft.com/office/word/2010/wordml" xmlns:w15="http://schemas.microsoft.com/office/word/2012/wordml" xmlns:w16cex="http://schemas.microsoft.com/office/word/2018/wordml/cex" xmlns:w16cid="http://schemas.microsoft.com/office/word/2016/wordml/cid" xmlns:w16="http://schemas.microsoft.com/office/word/2018/wordml" xmlns:w16se="http://schemas.microsoft.com/office/word/2015/wordml/symex" xmlns:wpg="http://schemas.microsoft.com/office/word/2010/wordprocessingGroup" xmlns:wpi="http://schemas.microsoft.com/office/word/2010/wordprocessingInk" xmlns:wne="http://schemas.microsoft.com/office/word/2006/wordml" xmlns:wps="http://schemas.microsoft.com/office/word/2010/wordprocessingShape" mc:Ignorable="w14 w15 w16se w16cid w16 w16cex wp14">
+<w:numbering xmlns:wpc="http://schemas.microsoft.com/office/word/2010/wordprocessingCanvas" xmlns:cx="http://schemas.microsoft.com/office/drawing/2014/chartex" xmlns:cx1="http://schemas.microsoft.com/office/drawing/2015/9/8/chartex" xmlns:cx2="http://schemas.microsoft.com/office/drawing/2015/10/21/chartex" xmlns:cx3="http://schemas.microsoft.com/office/drawing/2016/5/9/chartex" xmlns:cx4="http://schemas.microsoft.com/office/drawing/2016/5/10/chartex" xmlns:cx5="http://schemas.microsoft.com/office/drawing/2016/5/11/chartex" xmlns:cx6="http://schemas.microsoft.com/office/drawing/2016/5/12/chartex" xmlns:cx7="http://schemas.microsoft.com/office/drawing/2016/5/13/chartex" xmlns:cx8="http://schemas.microsoft.com/office/drawing/2016/5/14/chartex" xmlns:mc="http://schemas.openxmlformats.org/markup-compatibility/2006" xmlns:aink="http://schemas.microsoft.com/office/drawing/2016/ink" xmlns:am3d="http://schemas.microsoft.com/office/drawing/2017/model3d" xmlns:o="urn:schemas-microsoft-com:office:office" xmlns:r="http://schemas.openxmlformats.org/officeDocument/2006/relationships" xmlns:m="http://schemas.openxmlformats.org/officeDocument/2006/math" xmlns:v="urn:schemas-microsoft-com:vml" xmlns:wp14="http://schemas.microsoft.com/office/word/2010/wordprocessingDrawing" xmlns:wp="http://schemas.openxmlformats.org/drawingml/2006/wordprocessingDrawing" xmlns:w10="urn:schemas-microsoft-com:office:word" xmlns:w="http://schemas.openxmlformats.org/wordprocessingml/2006/main" xmlns:w14="http://schemas.microsoft.com/office/word/2010/wordml" xmlns:w15="http://schemas.microsoft.com/office/word/2012/wordml" xmlns:w16cid="http://schemas.microsoft.com/office/word/2016/wordml/cid" xmlns:w16se="http://schemas.microsoft.com/office/word/2015/wordml/symex" xmlns:wpg="http://schemas.microsoft.com/office/word/2010/wordprocessingGroup" xmlns:wpi="http://schemas.microsoft.com/office/word/2010/wordprocessingInk" xmlns:wne="http://schemas.microsoft.com/office/word/2006/wordml" xmlns:wps="http://schemas.microsoft.com/office/word/2010/wordprocessingShape" mc:Ignorable="w14 w15 w16se w16cid wp14">
   <w:abstractNum w:abstractNumId="0" w15:restartNumberingAfterBreak="0">
     <w:nsid w:val="14E7125A"/>
     <w:multiLevelType w:val="multilevel"/>
@@ -760,7 +804,7 @@
 </file>
 
 <file path=word/styles.xml><?xml version="1.0" encoding="utf-8"?>
-<w:styles xmlns:mc="http://schemas.openxmlformats.org/markup-compatibility/2006" xmlns:r="http://schemas.openxmlformats.org/officeDocument/2006/relationships" xmlns:w="http://schemas.openxmlformats.org/wordprocessingml/2006/main" xmlns:w14="http://schemas.microsoft.com/office/word/2010/wordml" xmlns:w15="http://schemas.microsoft.com/office/word/2012/wordml" xmlns:w16cex="http://schemas.microsoft.com/office/word/2018/wordml/cex" xmlns:w16cid="http://schemas.microsoft.com/office/word/2016/wordml/cid" xmlns:w16="http://schemas.microsoft.com/office/word/2018/wordml" xmlns:w16se="http://schemas.microsoft.com/office/word/2015/wordml/symex" mc:Ignorable="w14 w15 w16se w16cid w16 w16cex">
+<w:styles xmlns:mc="http://schemas.openxmlformats.org/markup-compatibility/2006" xmlns:r="http://schemas.openxmlformats.org/officeDocument/2006/relationships" xmlns:w="http://schemas.openxmlformats.org/wordprocessingml/2006/main" xmlns:w14="http://schemas.microsoft.com/office/word/2010/wordml" xmlns:w15="http://schemas.microsoft.com/office/word/2012/wordml" xmlns:w16cid="http://schemas.microsoft.com/office/word/2016/wordml/cid" xmlns:w16se="http://schemas.microsoft.com/office/word/2015/wordml/symex" mc:Ignorable="w14 w15 w16se w16cid">
   <w:docDefaults>
     <w:rPrDefault>
       <w:rPr>
@@ -1154,14 +1198,14 @@
     <w:lsdException w:name="Unresolved Mention" w:semiHidden="1" w:unhideWhenUsed="1"/>
     <w:lsdException w:name="Smart Link" w:semiHidden="1" w:unhideWhenUsed="1"/>
   </w:latentStyles>
-  <w:style w:type="paragraph" w:default="1" w:styleId="Normal">
+  <w:style w:type="paragraph" w:default="1" w:styleId="a">
     <w:name w:val="Normal"/>
     <w:qFormat/>
   </w:style>
-  <w:style w:type="paragraph" w:styleId="Heading1">
+  <w:style w:type="paragraph" w:styleId="1">
     <w:name w:val="heading 1"/>
-    <w:basedOn w:val="Normal"/>
-    <w:next w:val="Normal"/>
+    <w:basedOn w:val="a"/>
+    <w:next w:val="a"/>
     <w:uiPriority w:val="9"/>
     <w:qFormat/>
     <w:pPr>
@@ -1175,10 +1219,10 @@
       <w:szCs w:val="40"/>
     </w:rPr>
   </w:style>
-  <w:style w:type="paragraph" w:styleId="Heading2">
+  <w:style w:type="paragraph" w:styleId="2">
     <w:name w:val="heading 2"/>
-    <w:basedOn w:val="Normal"/>
-    <w:next w:val="Normal"/>
+    <w:basedOn w:val="a"/>
+    <w:next w:val="a"/>
     <w:uiPriority w:val="9"/>
     <w:semiHidden/>
     <w:unhideWhenUsed/>
@@ -1194,10 +1238,10 @@
       <w:szCs w:val="32"/>
     </w:rPr>
   </w:style>
-  <w:style w:type="paragraph" w:styleId="Heading3">
+  <w:style w:type="paragraph" w:styleId="3">
     <w:name w:val="heading 3"/>
-    <w:basedOn w:val="Normal"/>
-    <w:next w:val="Normal"/>
+    <w:basedOn w:val="a"/>
+    <w:next w:val="a"/>
     <w:uiPriority w:val="9"/>
     <w:semiHidden/>
     <w:unhideWhenUsed/>
@@ -1214,10 +1258,10 @@
       <w:szCs w:val="28"/>
     </w:rPr>
   </w:style>
-  <w:style w:type="paragraph" w:styleId="Heading4">
+  <w:style w:type="paragraph" w:styleId="4">
     <w:name w:val="heading 4"/>
-    <w:basedOn w:val="Normal"/>
-    <w:next w:val="Normal"/>
+    <w:basedOn w:val="a"/>
+    <w:next w:val="a"/>
     <w:uiPriority w:val="9"/>
     <w:semiHidden/>
     <w:unhideWhenUsed/>
@@ -1234,10 +1278,10 @@
       <w:szCs w:val="24"/>
     </w:rPr>
   </w:style>
-  <w:style w:type="paragraph" w:styleId="Heading5">
+  <w:style w:type="paragraph" w:styleId="5">
     <w:name w:val="heading 5"/>
-    <w:basedOn w:val="Normal"/>
-    <w:next w:val="Normal"/>
+    <w:basedOn w:val="a"/>
+    <w:next w:val="a"/>
     <w:uiPriority w:val="9"/>
     <w:semiHidden/>
     <w:unhideWhenUsed/>
@@ -1252,10 +1296,10 @@
       <w:color w:val="666666"/>
     </w:rPr>
   </w:style>
-  <w:style w:type="paragraph" w:styleId="Heading6">
+  <w:style w:type="paragraph" w:styleId="6">
     <w:name w:val="heading 6"/>
-    <w:basedOn w:val="Normal"/>
-    <w:next w:val="Normal"/>
+    <w:basedOn w:val="a"/>
+    <w:next w:val="a"/>
     <w:uiPriority w:val="9"/>
     <w:semiHidden/>
     <w:unhideWhenUsed/>
@@ -1271,13 +1315,13 @@
       <w:color w:val="666666"/>
     </w:rPr>
   </w:style>
-  <w:style w:type="character" w:default="1" w:styleId="DefaultParagraphFont">
+  <w:style w:type="character" w:default="1" w:styleId="a0">
     <w:name w:val="Default Paragraph Font"/>
     <w:uiPriority w:val="1"/>
     <w:semiHidden/>
     <w:unhideWhenUsed/>
   </w:style>
-  <w:style w:type="table" w:default="1" w:styleId="TableNormal">
+  <w:style w:type="table" w:default="1" w:styleId="a1">
     <w:name w:val="Normal Table"/>
     <w:uiPriority w:val="99"/>
     <w:semiHidden/>
@@ -1292,7 +1336,7 @@
       </w:tblCellMar>
     </w:tblPr>
   </w:style>
-  <w:style w:type="numbering" w:default="1" w:styleId="NoList">
+  <w:style w:type="numbering" w:default="1" w:styleId="a2">
     <w:name w:val="No List"/>
     <w:uiPriority w:val="99"/>
     <w:semiHidden/>
@@ -1309,10 +1353,10 @@
       </w:tblCellMar>
     </w:tblPr>
   </w:style>
-  <w:style w:type="paragraph" w:styleId="Title">
+  <w:style w:type="paragraph" w:styleId="a3">
     <w:name w:val="Title"/>
-    <w:basedOn w:val="Normal"/>
-    <w:next w:val="Normal"/>
+    <w:basedOn w:val="a"/>
+    <w:next w:val="a"/>
     <w:uiPriority w:val="10"/>
     <w:qFormat/>
     <w:pPr>
@@ -1325,10 +1369,10 @@
       <w:szCs w:val="52"/>
     </w:rPr>
   </w:style>
-  <w:style w:type="paragraph" w:styleId="Subtitle">
+  <w:style w:type="paragraph" w:styleId="a4">
     <w:name w:val="Subtitle"/>
-    <w:basedOn w:val="Normal"/>
-    <w:next w:val="Normal"/>
+    <w:basedOn w:val="a"/>
+    <w:next w:val="a"/>
     <w:uiPriority w:val="11"/>
     <w:qFormat/>
     <w:pPr>

</xml_diff>